<commit_message>
Q 4 First Attempt
</commit_message>
<xml_diff>
--- a/Assignment 4/Programming_Project_4_162.docx
+++ b/Assignment 4/Programming_Project_4_162.docx
@@ -13,8 +13,6 @@
           <w:szCs w:val="32"/>
         </w:rPr>
       </w:pPr>
-      <w:bookmarkStart w:id="0" w:name="_GoBack"/>
-      <w:bookmarkEnd w:id="0"/>
       <w:r>
         <w:rPr>
           <w:rFonts w:ascii="Times New Roman" w:eastAsia="Times New Roman" w:hAnsi="Times New Roman" w:cs="Times New Roman"/>
@@ -268,7 +266,6 @@
       <w:r>
         <w:rPr>
           <w:noProof/>
-          <w:lang w:val="en-GB" w:eastAsia="en-GB"/>
         </w:rPr>
         <w:drawing>
           <wp:inline distT="0" distB="0" distL="0" distR="0" wp14:anchorId="6703714D" wp14:editId="0A1E82A6">
@@ -393,8 +390,8 @@
         <w:pStyle w:val="Heading3"/>
         <w:shd w:val="clear" w:color="auto" w:fill="FFFFFF"/>
       </w:pPr>
-      <w:bookmarkStart w:id="1" w:name="Introduction"/>
-      <w:bookmarkEnd w:id="1"/>
+      <w:bookmarkStart w:id="0" w:name="Introduction"/>
+      <w:bookmarkEnd w:id="0"/>
       <w:r>
         <w:t>Introduction</w:t>
       </w:r>
@@ -3181,7 +3178,20 @@
         <w:rPr>
           <w:color w:val="333333"/>
         </w:rPr>
-        <w:t xml:space="preserve">, which has been partially specified for you in valueIterationAgents.py. Your value iteration agent is an offline planner, not a reinforcement learning agent, and so the relevant training option is the number of iterations of value iteration it should run (option -i) in its initial planning phase. </w:t>
+        <w:t xml:space="preserve">, which has been partially specified for you in valueIterationAgents.py. </w:t>
+      </w:r>
+      <w:r>
+        <w:rPr>
+          <w:color w:val="333333"/>
+          <w:highlight w:val="yellow"/>
+        </w:rPr>
+        <w:t>Your value iteration agent is an offline planner, not a reinforcement learning agent,</w:t>
+      </w:r>
+      <w:r>
+        <w:rPr>
+          <w:color w:val="333333"/>
+        </w:rPr>
+        <w:t xml:space="preserve"> and so the relevant training option is the number of iterations of value iteration it should run (option -i) in its initial planning phase. </w:t>
       </w:r>
       <w:r>
         <w:rPr>
@@ -3288,7 +3298,23 @@
           <w:bCs/>
           <w:color w:val="333333"/>
         </w:rPr>
-        <w:t>byself.values</w:t>
+        <w:t>by</w:t>
+      </w:r>
+      <w:r>
+        <w:rPr>
+          <w:b/>
+          <w:bCs/>
+          <w:color w:val="333333"/>
+        </w:rPr>
+        <w:t xml:space="preserve"> </w:t>
+      </w:r>
+      <w:r>
+        <w:rPr>
+          <w:b/>
+          <w:bCs/>
+          <w:color w:val="333333"/>
+        </w:rPr>
+        <w:t>self.values</w:t>
       </w:r>
       <w:r>
         <w:rPr>
@@ -3786,6 +3812,7 @@
         </w:rPr>
         <w:t xml:space="preserve">           </w:t>
       </w:r>
+      <w:bookmarkStart w:id="1" w:name="_GoBack"/>
       <w:r>
         <w:rPr>
           <w:b/>
@@ -3795,6 +3822,7 @@
         <w:t>python gridworld.py -a value -i 100 -k 10</w:t>
       </w:r>
     </w:p>
+    <w:bookmarkEnd w:id="1"/>
     <w:p>
       <w:pPr>
         <w:pStyle w:val="NormalWeb"/>
@@ -3880,7 +3908,6 @@
           <w:bCs/>
           <w:noProof/>
           <w:u w:val="single"/>
-          <w:lang w:val="en-GB" w:eastAsia="en-GB"/>
         </w:rPr>
         <w:lastRenderedPageBreak/>
         <w:drawing>
@@ -4133,7 +4160,6 @@
         <w:rPr>
           <w:noProof/>
           <w:color w:val="333333"/>
-          <w:lang w:val="en-GB" w:eastAsia="en-GB"/>
         </w:rPr>
         <w:lastRenderedPageBreak/>
         <w:drawing>
@@ -9262,7 +9288,7 @@
 </file>
 
 <file path=customXml/itemProps1.xml><?xml version="1.0" encoding="utf-8"?>
-<ds:datastoreItem xmlns:ds="http://schemas.openxmlformats.org/officeDocument/2006/customXml" ds:itemID="{FDE9CC46-53D5-4B4D-9900-5A99868C7CBE}">
+<ds:datastoreItem xmlns:ds="http://schemas.openxmlformats.org/officeDocument/2006/customXml" ds:itemID="{9B5AF274-5B76-4ED7-B1EE-AC1A5FEACC02}">
   <ds:schemaRefs>
     <ds:schemaRef ds:uri="http://schemas.openxmlformats.org/officeDocument/2006/bibliography"/>
   </ds:schemaRefs>

</xml_diff>